<commit_message>
add using actionname and controllername properties of view models classes, make pagination for list of pricelists view, make one array of page sizes, make roadmap of selected pricelist in pricelist controller in comments, fix button on top navigation line to pricelist list view,  fix pagination for pricelist list view, rename PriceList to PricelistList, make result if pricelist is empty in pricelist list view, make result of search if pricelist is empty in pricelist list view
</commit_message>
<xml_diff>
--- a/ProductManager.Application/Тестовое задание_Эксперт Центр.docx
+++ b/ProductManager.Application/Тестовое задание_Эксперт Центр.docx
@@ -1,6 +1,6 @@
 
 <file path=word/document.xml><?xml version="1.0" encoding="utf-8"?>
-<w:document xmlns:wpc="http://schemas.microsoft.com/office/word/2010/wordprocessingCanvas" xmlns:mc="http://schemas.openxmlformats.org/markup-compatibility/2006" xmlns:o="urn:schemas-microsoft-com:office:office" xmlns:r="http://schemas.openxmlformats.org/officeDocument/2006/relationships" xmlns:m="http://schemas.openxmlformats.org/officeDocument/2006/math" xmlns:v="urn:schemas-microsoft-com:vml" xmlns:wp14="http://schemas.microsoft.com/office/word/2010/wordprocessingDrawing" xmlns:wp="http://schemas.openxmlformats.org/drawingml/2006/wordprocessingDrawing" xmlns:w10="urn:schemas-microsoft-com:office:word" xmlns:w="http://schemas.openxmlformats.org/wordprocessingml/2006/main" xmlns:w14="http://schemas.microsoft.com/office/word/2010/wordml" xmlns:w15="http://schemas.microsoft.com/office/word/2012/wordml" xmlns:wpg="http://schemas.microsoft.com/office/word/2010/wordprocessingGroup" xmlns:wpi="http://schemas.microsoft.com/office/word/2010/wordprocessingInk" xmlns:wne="http://schemas.microsoft.com/office/word/2006/wordml" xmlns:wps="http://schemas.microsoft.com/office/word/2010/wordprocessingShape" mc:Ignorable="w14 w15 wp14">
+<w:document xmlns:wpc="http://schemas.microsoft.com/office/word/2010/wordprocessingCanvas" xmlns:cx="http://schemas.microsoft.com/office/drawing/2014/chartex" xmlns:mc="http://schemas.openxmlformats.org/markup-compatibility/2006" xmlns:o="urn:schemas-microsoft-com:office:office" xmlns:r="http://schemas.openxmlformats.org/officeDocument/2006/relationships" xmlns:m="http://schemas.openxmlformats.org/officeDocument/2006/math" xmlns:v="urn:schemas-microsoft-com:vml" xmlns:wp14="http://schemas.microsoft.com/office/word/2010/wordprocessingDrawing" xmlns:wp="http://schemas.openxmlformats.org/drawingml/2006/wordprocessingDrawing" xmlns:w10="urn:schemas-microsoft-com:office:word" xmlns:w="http://schemas.openxmlformats.org/wordprocessingml/2006/main" xmlns:w14="http://schemas.microsoft.com/office/word/2010/wordml" xmlns:w15="http://schemas.microsoft.com/office/word/2012/wordml" xmlns:w16se="http://schemas.microsoft.com/office/word/2015/wordml/symex" xmlns:wpg="http://schemas.microsoft.com/office/word/2010/wordprocessingGroup" xmlns:wpi="http://schemas.microsoft.com/office/word/2010/wordprocessingInk" xmlns:wne="http://schemas.microsoft.com/office/word/2006/wordml" xmlns:wps="http://schemas.microsoft.com/office/word/2010/wordprocessingShape" mc:Ignorable="w14 w15 w16se wp14">
   <w:body>
     <w:p>
       <w:pPr>
@@ -638,8 +638,25 @@
         </w:numPr>
       </w:pPr>
       <w:r>
-        <w:t>Просмотр позиций прайс-листа должен быть с пагинацией результатов, а также сортировка и просмотр одной страницы и переход между страницами должны происходить без перезагрузки страницы.</w:t>
-      </w:r>
+        <w:t xml:space="preserve">Просмотр позиций прайс-листа должен быть с пагинацией результатов, а также сортировка и просмотр одной страницы и переход между страницами должны происходить </w:t>
+      </w:r>
+      <w:r>
+        <w:rPr>
+          <w:b/>
+          <w:i/>
+          <w:sz w:val="32"/>
+          <w:szCs w:val="32"/>
+        </w:rPr>
+        <w:t>без перезагрузки страницы</w:t>
+      </w:r>
+      <w:bookmarkStart w:id="0" w:name="_GoBack"/>
+      <w:r>
+        <w:rPr>
+          <w:b/>
+        </w:rPr>
+        <w:t>.</w:t>
+      </w:r>
+      <w:bookmarkEnd w:id="0"/>
     </w:p>
     <w:p>
       <w:pPr>
@@ -1066,8 +1083,6 @@
       <w:r>
         <w:t>Сортировка и просмотр списка прайс листов с переходом по страницам результатов без перезагрузки окна</w:t>
       </w:r>
-      <w:bookmarkStart w:id="0" w:name="_GoBack"/>
-      <w:bookmarkEnd w:id="0"/>
     </w:p>
     <w:sectPr>
       <w:footerReference w:type="default" r:id="rId11"/>
@@ -1081,7 +1096,7 @@
 </file>
 
 <file path=word/endnotes.xml><?xml version="1.0" encoding="utf-8"?>
-<w:endnotes xmlns:wpc="http://schemas.microsoft.com/office/word/2010/wordprocessingCanvas" xmlns:mc="http://schemas.openxmlformats.org/markup-compatibility/2006" xmlns:o="urn:schemas-microsoft-com:office:office" xmlns:r="http://schemas.openxmlformats.org/officeDocument/2006/relationships" xmlns:m="http://schemas.openxmlformats.org/officeDocument/2006/math" xmlns:v="urn:schemas-microsoft-com:vml" xmlns:wp14="http://schemas.microsoft.com/office/word/2010/wordprocessingDrawing" xmlns:wp="http://schemas.openxmlformats.org/drawingml/2006/wordprocessingDrawing" xmlns:w10="urn:schemas-microsoft-com:office:word" xmlns:w="http://schemas.openxmlformats.org/wordprocessingml/2006/main" xmlns:w14="http://schemas.microsoft.com/office/word/2010/wordml" xmlns:w15="http://schemas.microsoft.com/office/word/2012/wordml" xmlns:wpg="http://schemas.microsoft.com/office/word/2010/wordprocessingGroup" xmlns:wpi="http://schemas.microsoft.com/office/word/2010/wordprocessingInk" xmlns:wne="http://schemas.microsoft.com/office/word/2006/wordml" xmlns:wps="http://schemas.microsoft.com/office/word/2010/wordprocessingShape" mc:Ignorable="w14 w15 wp14">
+<w:endnotes xmlns:wpc="http://schemas.microsoft.com/office/word/2010/wordprocessingCanvas" xmlns:cx="http://schemas.microsoft.com/office/drawing/2014/chartex" xmlns:mc="http://schemas.openxmlformats.org/markup-compatibility/2006" xmlns:o="urn:schemas-microsoft-com:office:office" xmlns:r="http://schemas.openxmlformats.org/officeDocument/2006/relationships" xmlns:m="http://schemas.openxmlformats.org/officeDocument/2006/math" xmlns:v="urn:schemas-microsoft-com:vml" xmlns:wp14="http://schemas.microsoft.com/office/word/2010/wordprocessingDrawing" xmlns:wp="http://schemas.openxmlformats.org/drawingml/2006/wordprocessingDrawing" xmlns:w10="urn:schemas-microsoft-com:office:word" xmlns:w="http://schemas.openxmlformats.org/wordprocessingml/2006/main" xmlns:w14="http://schemas.microsoft.com/office/word/2010/wordml" xmlns:w15="http://schemas.microsoft.com/office/word/2012/wordml" xmlns:w16se="http://schemas.microsoft.com/office/word/2015/wordml/symex" xmlns:wpg="http://schemas.microsoft.com/office/word/2010/wordprocessingGroup" xmlns:wpi="http://schemas.microsoft.com/office/word/2010/wordprocessingInk" xmlns:wne="http://schemas.microsoft.com/office/word/2006/wordml" xmlns:wps="http://schemas.microsoft.com/office/word/2010/wordprocessingShape" mc:Ignorable="w14 w15 w16se wp14">
   <w:endnote w:type="separator" w:id="-1">
     <w:p>
       <w:pPr>
@@ -1106,7 +1121,7 @@
 </file>
 
 <file path=word/footer1.xml><?xml version="1.0" encoding="utf-8"?>
-<w:ftr xmlns:wpc="http://schemas.microsoft.com/office/word/2010/wordprocessingCanvas" xmlns:mc="http://schemas.openxmlformats.org/markup-compatibility/2006" xmlns:o="urn:schemas-microsoft-com:office:office" xmlns:r="http://schemas.openxmlformats.org/officeDocument/2006/relationships" xmlns:m="http://schemas.openxmlformats.org/officeDocument/2006/math" xmlns:v="urn:schemas-microsoft-com:vml" xmlns:wp14="http://schemas.microsoft.com/office/word/2010/wordprocessingDrawing" xmlns:wp="http://schemas.openxmlformats.org/drawingml/2006/wordprocessingDrawing" xmlns:w10="urn:schemas-microsoft-com:office:word" xmlns:w="http://schemas.openxmlformats.org/wordprocessingml/2006/main" xmlns:w14="http://schemas.microsoft.com/office/word/2010/wordml" xmlns:w15="http://schemas.microsoft.com/office/word/2012/wordml" xmlns:wpg="http://schemas.microsoft.com/office/word/2010/wordprocessingGroup" xmlns:wpi="http://schemas.microsoft.com/office/word/2010/wordprocessingInk" xmlns:wne="http://schemas.microsoft.com/office/word/2006/wordml" xmlns:wps="http://schemas.microsoft.com/office/word/2010/wordprocessingShape" mc:Ignorable="w14 w15 wp14">
+<w:ftr xmlns:wpc="http://schemas.microsoft.com/office/word/2010/wordprocessingCanvas" xmlns:cx="http://schemas.microsoft.com/office/drawing/2014/chartex" xmlns:mc="http://schemas.openxmlformats.org/markup-compatibility/2006" xmlns:o="urn:schemas-microsoft-com:office:office" xmlns:r="http://schemas.openxmlformats.org/officeDocument/2006/relationships" xmlns:m="http://schemas.openxmlformats.org/officeDocument/2006/math" xmlns:v="urn:schemas-microsoft-com:vml" xmlns:wp14="http://schemas.microsoft.com/office/word/2010/wordprocessingDrawing" xmlns:wp="http://schemas.openxmlformats.org/drawingml/2006/wordprocessingDrawing" xmlns:w10="urn:schemas-microsoft-com:office:word" xmlns:w="http://schemas.openxmlformats.org/wordprocessingml/2006/main" xmlns:w14="http://schemas.microsoft.com/office/word/2010/wordml" xmlns:w15="http://schemas.microsoft.com/office/word/2012/wordml" xmlns:w16se="http://schemas.microsoft.com/office/word/2015/wordml/symex" xmlns:wpg="http://schemas.microsoft.com/office/word/2010/wordprocessingGroup" xmlns:wpi="http://schemas.microsoft.com/office/word/2010/wordprocessingInk" xmlns:wne="http://schemas.microsoft.com/office/word/2006/wordml" xmlns:wps="http://schemas.microsoft.com/office/word/2010/wordprocessingShape" mc:Ignorable="w14 w15 w16se wp14">
   <w:sdt>
     <w:sdtPr>
       <w:id w:val="171609524"/>
@@ -1155,7 +1170,7 @@
 </file>
 
 <file path=word/footnotes.xml><?xml version="1.0" encoding="utf-8"?>
-<w:footnotes xmlns:wpc="http://schemas.microsoft.com/office/word/2010/wordprocessingCanvas" xmlns:mc="http://schemas.openxmlformats.org/markup-compatibility/2006" xmlns:o="urn:schemas-microsoft-com:office:office" xmlns:r="http://schemas.openxmlformats.org/officeDocument/2006/relationships" xmlns:m="http://schemas.openxmlformats.org/officeDocument/2006/math" xmlns:v="urn:schemas-microsoft-com:vml" xmlns:wp14="http://schemas.microsoft.com/office/word/2010/wordprocessingDrawing" xmlns:wp="http://schemas.openxmlformats.org/drawingml/2006/wordprocessingDrawing" xmlns:w10="urn:schemas-microsoft-com:office:word" xmlns:w="http://schemas.openxmlformats.org/wordprocessingml/2006/main" xmlns:w14="http://schemas.microsoft.com/office/word/2010/wordml" xmlns:w15="http://schemas.microsoft.com/office/word/2012/wordml" xmlns:wpg="http://schemas.microsoft.com/office/word/2010/wordprocessingGroup" xmlns:wpi="http://schemas.microsoft.com/office/word/2010/wordprocessingInk" xmlns:wne="http://schemas.microsoft.com/office/word/2006/wordml" xmlns:wps="http://schemas.microsoft.com/office/word/2010/wordprocessingShape" mc:Ignorable="w14 w15 wp14">
+<w:footnotes xmlns:wpc="http://schemas.microsoft.com/office/word/2010/wordprocessingCanvas" xmlns:cx="http://schemas.microsoft.com/office/drawing/2014/chartex" xmlns:mc="http://schemas.openxmlformats.org/markup-compatibility/2006" xmlns:o="urn:schemas-microsoft-com:office:office" xmlns:r="http://schemas.openxmlformats.org/officeDocument/2006/relationships" xmlns:m="http://schemas.openxmlformats.org/officeDocument/2006/math" xmlns:v="urn:schemas-microsoft-com:vml" xmlns:wp14="http://schemas.microsoft.com/office/word/2010/wordprocessingDrawing" xmlns:wp="http://schemas.openxmlformats.org/drawingml/2006/wordprocessingDrawing" xmlns:w10="urn:schemas-microsoft-com:office:word" xmlns:w="http://schemas.openxmlformats.org/wordprocessingml/2006/main" xmlns:w14="http://schemas.microsoft.com/office/word/2010/wordml" xmlns:w15="http://schemas.microsoft.com/office/word/2012/wordml" xmlns:w16se="http://schemas.microsoft.com/office/word/2015/wordml/symex" xmlns:wpg="http://schemas.microsoft.com/office/word/2010/wordprocessingGroup" xmlns:wpi="http://schemas.microsoft.com/office/word/2010/wordprocessingInk" xmlns:wne="http://schemas.microsoft.com/office/word/2006/wordml" xmlns:wps="http://schemas.microsoft.com/office/word/2010/wordprocessingShape" mc:Ignorable="w14 w15 w16se wp14">
   <w:footnote w:type="separator" w:id="-1">
     <w:p>
       <w:pPr>
@@ -1180,7 +1195,7 @@
 </file>
 
 <file path=word/numbering.xml><?xml version="1.0" encoding="utf-8"?>
-<w:numbering xmlns:wpc="http://schemas.microsoft.com/office/word/2010/wordprocessingCanvas" xmlns:mc="http://schemas.openxmlformats.org/markup-compatibility/2006" xmlns:o="urn:schemas-microsoft-com:office:office" xmlns:r="http://schemas.openxmlformats.org/officeDocument/2006/relationships" xmlns:m="http://schemas.openxmlformats.org/officeDocument/2006/math" xmlns:v="urn:schemas-microsoft-com:vml" xmlns:wp14="http://schemas.microsoft.com/office/word/2010/wordprocessingDrawing" xmlns:wp="http://schemas.openxmlformats.org/drawingml/2006/wordprocessingDrawing" xmlns:w10="urn:schemas-microsoft-com:office:word" xmlns:w="http://schemas.openxmlformats.org/wordprocessingml/2006/main" xmlns:w14="http://schemas.microsoft.com/office/word/2010/wordml" xmlns:w15="http://schemas.microsoft.com/office/word/2012/wordml" xmlns:wpg="http://schemas.microsoft.com/office/word/2010/wordprocessingGroup" xmlns:wpi="http://schemas.microsoft.com/office/word/2010/wordprocessingInk" xmlns:wne="http://schemas.microsoft.com/office/word/2006/wordml" xmlns:wps="http://schemas.microsoft.com/office/word/2010/wordprocessingShape" mc:Ignorable="w14 w15 wp14">
+<w:numbering xmlns:wpc="http://schemas.microsoft.com/office/word/2010/wordprocessingCanvas" xmlns:cx="http://schemas.microsoft.com/office/drawing/2014/chartex" xmlns:mc="http://schemas.openxmlformats.org/markup-compatibility/2006" xmlns:o="urn:schemas-microsoft-com:office:office" xmlns:r="http://schemas.openxmlformats.org/officeDocument/2006/relationships" xmlns:m="http://schemas.openxmlformats.org/officeDocument/2006/math" xmlns:v="urn:schemas-microsoft-com:vml" xmlns:wp14="http://schemas.microsoft.com/office/word/2010/wordprocessingDrawing" xmlns:wp="http://schemas.openxmlformats.org/drawingml/2006/wordprocessingDrawing" xmlns:w10="urn:schemas-microsoft-com:office:word" xmlns:w="http://schemas.openxmlformats.org/wordprocessingml/2006/main" xmlns:w14="http://schemas.microsoft.com/office/word/2010/wordml" xmlns:w15="http://schemas.microsoft.com/office/word/2012/wordml" xmlns:w16se="http://schemas.microsoft.com/office/word/2015/wordml/symex" xmlns:wpg="http://schemas.microsoft.com/office/word/2010/wordprocessingGroup" xmlns:wpi="http://schemas.microsoft.com/office/word/2010/wordprocessingInk" xmlns:wne="http://schemas.microsoft.com/office/word/2006/wordml" xmlns:wps="http://schemas.microsoft.com/office/word/2010/wordprocessingShape" mc:Ignorable="w14 w15 w16se wp14">
   <w:abstractNum w:abstractNumId="0" w15:restartNumberingAfterBreak="0">
     <w:nsid w:val="06E77BB8"/>
     <w:multiLevelType w:val="hybridMultilevel"/>
@@ -1916,7 +1931,7 @@
 </file>
 
 <file path=word/styles.xml><?xml version="1.0" encoding="utf-8"?>
-<w:styles xmlns:mc="http://schemas.openxmlformats.org/markup-compatibility/2006" xmlns:r="http://schemas.openxmlformats.org/officeDocument/2006/relationships" xmlns:w="http://schemas.openxmlformats.org/wordprocessingml/2006/main" xmlns:w14="http://schemas.microsoft.com/office/word/2010/wordml" xmlns:w15="http://schemas.microsoft.com/office/word/2012/wordml" mc:Ignorable="w14 w15">
+<w:styles xmlns:mc="http://schemas.openxmlformats.org/markup-compatibility/2006" xmlns:r="http://schemas.openxmlformats.org/officeDocument/2006/relationships" xmlns:w="http://schemas.openxmlformats.org/wordprocessingml/2006/main" xmlns:w14="http://schemas.microsoft.com/office/word/2010/wordml" xmlns:w15="http://schemas.microsoft.com/office/word/2012/wordml" xmlns:w16se="http://schemas.microsoft.com/office/word/2015/wordml/symex" mc:Ignorable="w14 w15 w16se">
   <w:docDefaults>
     <w:rPrDefault>
       <w:rPr>

</xml_diff>

<commit_message>
rework deleting product in product list view, make deleting products to prevent a data leak, add linkable names of product in purchases of some pricelist, clean code, make changes in action for view for display some controller to add optional parameters to view model for this view, make changes in view for display some controller to render optional parameters in table of purchases, add default values of optional parameter for name and value in pricelists, test view of some pricelist for functionality,  make optional parameters for list of purchases on page of specified pricelist, clean and order comments, fix wrong default values for product with quantity,  rework viewcomponent of size selector to get custom text and array with values of variants, remake action of pricelist controller and view for displaying some pricelist to render a size selector view component for changing number of purchases of some pricelist
</commit_message>
<xml_diff>
--- a/ProductManager.Application/Тестовое задание_Эксперт Центр.docx
+++ b/ProductManager.Application/Тестовое задание_Эксперт Центр.docx
@@ -392,6 +392,7 @@
         </w:rPr>
         <w:t xml:space="preserve">модель данных класс </w:t>
       </w:r>
+      <w:proofErr w:type="spellStart"/>
       <w:r>
         <w:rPr>
           <w:b/>
@@ -399,20 +400,38 @@
           <w:u w:val="single"/>
           <w:lang w:val="en-US"/>
         </w:rPr>
-        <w:t>PriceListOptionalParametr</w:t>
+        <w:t>PriceListOptionalParamet</w:t>
       </w:r>
       <w:r>
         <w:rPr>
           <w:b/>
           <w:i/>
           <w:u w:val="single"/>
+          <w:lang w:val="en-US"/>
+        </w:rPr>
+        <w:t>e</w:t>
+      </w:r>
+      <w:r>
+        <w:rPr>
+          <w:b/>
+          <w:i/>
+          <w:u w:val="single"/>
+          <w:lang w:val="en-US"/>
+        </w:rPr>
+        <w:t>r</w:t>
+      </w:r>
+      <w:proofErr w:type="spellEnd"/>
+      <w:r>
+        <w:rPr>
+          <w:b/>
+          <w:i/>
+          <w:u w:val="single"/>
         </w:rPr>
         <w:t>)</w:t>
       </w:r>
-    </w:p>
-    <w:p>
-      <w:r>
-        <w:lastRenderedPageBreak/>
+      <w:bookmarkStart w:id="0" w:name="_GoBack"/>
+      <w:bookmarkEnd w:id="0"/>
+      <w:r>
         <w:br w:type="page"/>
       </w:r>
     </w:p>
@@ -649,14 +668,12 @@
         </w:rPr>
         <w:t>без перезагрузки страницы</w:t>
       </w:r>
-      <w:bookmarkStart w:id="0" w:name="_GoBack"/>
       <w:r>
         <w:rPr>
           <w:b/>
         </w:rPr>
         <w:t>.</w:t>
       </w:r>
-      <w:bookmarkEnd w:id="0"/>
     </w:p>
     <w:p>
       <w:pPr>
@@ -666,8 +683,13 @@
           <w:numId w:val="6"/>
         </w:numPr>
       </w:pPr>
-      <w:r>
-        <w:t>Валидация полей</w:t>
+      <w:proofErr w:type="spellStart"/>
+      <w:r>
+        <w:t>Валидация</w:t>
+      </w:r>
+      <w:proofErr w:type="spellEnd"/>
+      <w:r>
+        <w:t xml:space="preserve"> полей</w:t>
       </w:r>
       <w:r>
         <w:t>.</w:t>
@@ -680,7 +702,11 @@
     </w:p>
     <w:p>
       <w:r>
-        <w:t xml:space="preserve">Аналогичный редактор прайс-листов можно увидеть в проекте «Мой склад». </w:t>
+        <w:t>Аналогичный редактор прайс-листов можно увидеть в проекте «Мой склад»</w:t>
+      </w:r>
+      <w:proofErr w:type="gramStart"/>
+      <w:r>
+        <w:t xml:space="preserve">. </w:t>
       </w:r>
       <w:r>
         <w:rPr>
@@ -690,6 +716,7 @@
         </w:rPr>
         <w:t>???</w:t>
       </w:r>
+      <w:proofErr w:type="gramEnd"/>
     </w:p>
     <w:p>
       <w:r>
@@ -822,8 +849,16 @@
         <w:rPr>
           <w:lang w:val="en-US"/>
         </w:rPr>
-        <w:t>JavaScript / TypeScript</w:t>
-      </w:r>
+        <w:t xml:space="preserve">JavaScript / </w:t>
+      </w:r>
+      <w:proofErr w:type="spellStart"/>
+      <w:r>
+        <w:rPr>
+          <w:lang w:val="en-US"/>
+        </w:rPr>
+        <w:t>TypeScript</w:t>
+      </w:r>
+      <w:proofErr w:type="spellEnd"/>
     </w:p>
     <w:p>
       <w:pPr>
@@ -857,12 +892,14 @@
           <w:numId w:val="4"/>
         </w:numPr>
       </w:pPr>
+      <w:proofErr w:type="spellStart"/>
       <w:r>
         <w:rPr>
           <w:lang w:val="en-US"/>
         </w:rPr>
         <w:t>EntityFramework</w:t>
       </w:r>
+      <w:proofErr w:type="spellEnd"/>
       <w:r>
         <w:t xml:space="preserve"> </w:t>
       </w:r>
@@ -870,7 +907,21 @@
         <w:rPr>
           <w:lang w:val="en-US"/>
         </w:rPr>
-        <w:t>/ EntityFramework Core</w:t>
+        <w:t xml:space="preserve">/ </w:t>
+      </w:r>
+      <w:proofErr w:type="spellStart"/>
+      <w:r>
+        <w:rPr>
+          <w:lang w:val="en-US"/>
+        </w:rPr>
+        <w:t>EntityFramework</w:t>
+      </w:r>
+      <w:proofErr w:type="spellEnd"/>
+      <w:r>
+        <w:rPr>
+          <w:lang w:val="en-US"/>
+        </w:rPr>
+        <w:t xml:space="preserve"> Core</w:t>
       </w:r>
     </w:p>
     <w:p>
@@ -930,7 +981,25 @@
           <w:i/>
           <w:u w:val="single"/>
         </w:rPr>
-        <w:t>(шаблон репозиторий для хранения коллекций объектов одного типа</w:t>
+        <w:t xml:space="preserve">(шаблон </w:t>
+      </w:r>
+      <w:proofErr w:type="spellStart"/>
+      <w:r>
+        <w:rPr>
+          <w:b/>
+          <w:i/>
+          <w:u w:val="single"/>
+        </w:rPr>
+        <w:t>репозиторий</w:t>
+      </w:r>
+      <w:proofErr w:type="spellEnd"/>
+      <w:r>
+        <w:rPr>
+          <w:b/>
+          <w:i/>
+          <w:u w:val="single"/>
+        </w:rPr>
+        <w:t xml:space="preserve"> для хранения коллекций объектов одного типа</w:t>
       </w:r>
       <w:r>
         <w:rPr>
@@ -992,12 +1061,14 @@
       <w:r>
         <w:t xml:space="preserve">Подключение </w:t>
       </w:r>
+      <w:proofErr w:type="spellStart"/>
       <w:r>
         <w:rPr>
           <w:lang w:val="en-US"/>
         </w:rPr>
         <w:t>SignalR</w:t>
       </w:r>
+      <w:proofErr w:type="spellEnd"/>
       <w:r>
         <w:t xml:space="preserve"> </w:t>
       </w:r>
@@ -1057,7 +1128,15 @@
         </w:numPr>
       </w:pPr>
       <w:r>
-        <w:t>Необязательные параметры при создании прайс листа (реализация и предлагание прошлых необязательных колонок)</w:t>
+        <w:t xml:space="preserve">Необязательные параметры при создании прайс листа (реализация и </w:t>
+      </w:r>
+      <w:proofErr w:type="spellStart"/>
+      <w:r>
+        <w:t>предлагание</w:t>
+      </w:r>
+      <w:proofErr w:type="spellEnd"/>
+      <w:r>
+        <w:t xml:space="preserve"> прошлых необязательных колонок)</w:t>
       </w:r>
     </w:p>
     <w:p>
@@ -1069,7 +1148,15 @@
         </w:numPr>
       </w:pPr>
       <w:r>
-        <w:t>Создать кликабельную сортировку по заголовкам столбца</w:t>
+        <w:t xml:space="preserve">Создать </w:t>
+      </w:r>
+      <w:proofErr w:type="spellStart"/>
+      <w:r>
+        <w:t>кликабельную</w:t>
+      </w:r>
+      <w:proofErr w:type="spellEnd"/>
+      <w:r>
+        <w:t xml:space="preserve"> сортировку по заголовкам столбца</w:t>
       </w:r>
     </w:p>
     <w:p>
@@ -1150,7 +1237,7 @@
           <w:rPr>
             <w:noProof/>
           </w:rPr>
-          <w:t>4</w:t>
+          <w:t>3</w:t>
         </w:r>
         <w:r>
           <w:rPr>

</xml_diff>